<commit_message>
CIV-8879 Removing correspondence address for the 2nd defendant
</commit_message>
<xml_diff>
--- a/docker/docmosis/templates/CV-SPC-HRN-ENG-01276-1.docx
+++ b/docker/docmosis/templates/CV-SPC-HRN-ENG-01276-1.docx
@@ -3210,6 +3210,101 @@
               <w:t>&lt;&lt;es_&gt;&gt;</w:t>
             </w:r>
           </w:p>
+        </w:tc>
+      </w:tr>
+      <w:tr>
+        <w:tc>
+          <w:tcPr>
+            <w:tcW w:w="3539" w:type="dxa"/>
+          </w:tcPr>
+          <w:p>
+            <w:pPr>
+              <w:pStyle w:val="NormalWeb"/>
+              <w:spacing w:before="40" w:beforeAutospacing="0" w:after="40" w:afterAutospacing="0"/>
+              <w:rPr>
+                <w:rFonts w:ascii="GDS Transport Website Light" w:hAnsi="GDS Transport Website Light"/>
+                <w:b/>
+                <w:bCs/>
+              </w:rPr>
+            </w:pPr>
+            <w:r>
+              <w:rPr>
+                <w:rFonts w:ascii="Segoe UI" w:hAnsi="Segoe UI" w:cs="Segoe UI"/>
+                <w:color w:val="000000" w:themeColor="text1"/>
+                <w:sz w:val="21"/>
+                <w:szCs w:val="21"/>
+                <w:shd w:val="clear" w:color="auto" w:fill="FFFFFF"/>
+              </w:rPr>
+              <w:t>&lt;&lt;</w:t>
+            </w:r>
+            <w:proofErr w:type="spellStart"/>
+            <w:r>
+              <w:rPr>
+                <w:rFonts w:ascii="Segoe UI" w:hAnsi="Segoe UI" w:cs="Segoe UI"/>
+                <w:color w:val="000000" w:themeColor="text1"/>
+                <w:sz w:val="21"/>
+                <w:szCs w:val="21"/>
+                <w:shd w:val="clear" w:color="auto" w:fill="FFFFFF"/>
+              </w:rPr>
+              <w:t>cr</w:t>
+            </w:r>
+            <w:proofErr w:type="spellEnd"/>
+            <w:r>
+              <w:rPr>
+                <w:rFonts w:ascii="Segoe UI" w:hAnsi="Segoe UI" w:cs="Segoe UI"/>
+                <w:color w:val="000000" w:themeColor="text1"/>
+                <w:sz w:val="21"/>
+                <w:szCs w:val="21"/>
+                <w:shd w:val="clear" w:color="auto" w:fill="FFFFFF"/>
+              </w:rPr>
+              <w:t>_{</w:t>
+            </w:r>
+            <w:r>
+              <w:rPr>
+                <w:rFonts w:ascii="Segoe UI" w:hAnsi="Segoe UI" w:cs="Segoe UI"/>
+                <w:color w:val="000000" w:themeColor="text1"/>
+                <w:sz w:val="21"/>
+                <w:szCs w:val="21"/>
+                <w:shd w:val="clear" w:color="auto" w:fill="FFFFFF"/>
+              </w:rPr>
+              <w:t xml:space="preserve"> </w:t>
+            </w:r>
+            <w:r>
+              <w:rPr>
+                <w:rFonts w:ascii="Segoe UI" w:hAnsi="Segoe UI" w:cs="Segoe UI"/>
+                <w:color w:val="000000" w:themeColor="text1"/>
+                <w:sz w:val="21"/>
+                <w:szCs w:val="21"/>
+                <w:shd w:val="clear" w:color="auto" w:fill="FFFFFF"/>
+              </w:rPr>
+              <w:t>respondent2.individualD</w:t>
+            </w:r>
+            <w:r>
+              <w:rPr>
+                <w:rFonts w:ascii="Segoe UI" w:hAnsi="Segoe UI" w:cs="Segoe UI"/>
+                <w:color w:val="000000" w:themeColor="text1"/>
+                <w:sz w:val="21"/>
+                <w:szCs w:val="21"/>
+                <w:shd w:val="clear" w:color="auto" w:fill="FFFFFF"/>
+              </w:rPr>
+              <w:t>ateOfBirth</w:t>
+            </w:r>
+            <w:r>
+              <w:rPr>
+                <w:rFonts w:ascii="Segoe UI" w:hAnsi="Segoe UI" w:cs="Segoe UI"/>
+                <w:color w:val="000000" w:themeColor="text1"/>
+                <w:sz w:val="21"/>
+                <w:szCs w:val="21"/>
+                <w:shd w:val="clear" w:color="auto" w:fill="FFFFFF"/>
+              </w:rPr>
+              <w:t>!=null}&gt;&gt;</w:t>
+            </w:r>
+          </w:p>
+        </w:tc>
+        <w:tc>
+          <w:tcPr>
+            <w:tcW w:w="6521" w:type="dxa"/>
+          </w:tcPr>
           <w:p>
             <w:pPr>
               <w:spacing w:before="40" w:after="40"/>
@@ -3247,7 +3342,7 @@
                 <w:b/>
                 <w:bCs/>
               </w:rPr>
-              <w:t>Correspondence address</w:t>
+              <w:t>Date of birth</w:t>
             </w:r>
           </w:p>
         </w:tc>
@@ -3257,6 +3352,7 @@
           </w:tcPr>
           <w:p>
             <w:pPr>
+              <w:spacing w:before="40" w:after="40"/>
               <w:rPr>
                 <w:rFonts w:ascii="Segoe UI" w:hAnsi="Segoe UI" w:cs="Segoe UI"/>
                 <w:color w:val="000000" w:themeColor="text1"/>
@@ -3273,752 +3369,27 @@
                 <w:szCs w:val="21"/>
                 <w:shd w:val="clear" w:color="auto" w:fill="FFFFFF"/>
               </w:rPr>
-              <w:t>&lt;&lt;cs_{</w:t>
-            </w:r>
-            <w:r>
-              <w:rPr>
-                <w:rFonts w:ascii="Segoe UI" w:hAnsi="Segoe UI" w:cs="Segoe UI"/>
-                <w:color w:val="000000" w:themeColor="text1"/>
-                <w:sz w:val="21"/>
-                <w:szCs w:val="21"/>
-                <w:shd w:val="clear" w:color="auto" w:fill="FFFFFF"/>
-              </w:rPr>
-              <w:t xml:space="preserve"> </w:t>
-            </w:r>
-            <w:r>
-              <w:rPr>
-                <w:rFonts w:ascii="Segoe UI" w:hAnsi="Segoe UI" w:cs="Segoe UI"/>
-                <w:color w:val="000000" w:themeColor="text1"/>
-                <w:sz w:val="21"/>
-                <w:szCs w:val="21"/>
-                <w:shd w:val="clear" w:color="auto" w:fill="FFFFFF"/>
-              </w:rPr>
-              <w:t>respondent2.</w:t>
-            </w:r>
-            <w:r>
-              <w:rPr>
-                <w:rFonts w:ascii="Segoe UI" w:hAnsi="Segoe UI" w:cs="Segoe UI"/>
-                <w:color w:val="000000" w:themeColor="text1"/>
-                <w:sz w:val="21"/>
-                <w:szCs w:val="21"/>
-                <w:shd w:val="clear" w:color="auto" w:fill="FFFFFF"/>
-              </w:rPr>
-              <w:t>representative.service</w:t>
-            </w:r>
-            <w:r>
-              <w:rPr>
-                <w:rFonts w:ascii="Segoe UI" w:hAnsi="Segoe UI" w:cs="Segoe UI"/>
-                <w:color w:val="000000" w:themeColor="text1"/>
-                <w:sz w:val="21"/>
-                <w:szCs w:val="21"/>
-                <w:shd w:val="clear" w:color="auto" w:fill="FFFFFF"/>
-              </w:rPr>
-              <w:t>Address.A</w:t>
-            </w:r>
-            <w:r>
-              <w:rPr>
-                <w:rFonts w:ascii="Segoe UI" w:hAnsi="Segoe UI" w:cs="Segoe UI"/>
-                <w:color w:val="000000" w:themeColor="text1"/>
-                <w:sz w:val="21"/>
-                <w:szCs w:val="21"/>
-                <w:shd w:val="clear" w:color="auto" w:fill="FFFFFF"/>
-              </w:rPr>
-              <w:t>ddressLine1</w:t>
-            </w:r>
-            <w:r>
-              <w:rPr>
-                <w:rFonts w:ascii="Segoe UI" w:hAnsi="Segoe UI" w:cs="Segoe UI"/>
-                <w:color w:val="000000" w:themeColor="text1"/>
-                <w:sz w:val="21"/>
-                <w:szCs w:val="21"/>
-                <w:shd w:val="clear" w:color="auto" w:fill="FFFFFF"/>
-              </w:rPr>
-              <w:t>!=null}&gt;&gt;&lt;&lt;respondent2.</w:t>
-            </w:r>
-            <w:r>
-              <w:rPr>
-                <w:rFonts w:ascii="Segoe UI" w:hAnsi="Segoe UI" w:cs="Segoe UI"/>
-                <w:color w:val="000000" w:themeColor="text1"/>
-                <w:sz w:val="21"/>
-                <w:szCs w:val="21"/>
-                <w:shd w:val="clear" w:color="auto" w:fill="FFFFFF"/>
-              </w:rPr>
-              <w:t>representative.service</w:t>
-            </w:r>
-            <w:r>
-              <w:rPr>
-                <w:rFonts w:ascii="Segoe UI" w:hAnsi="Segoe UI" w:cs="Segoe UI"/>
-                <w:color w:val="000000" w:themeColor="text1"/>
-                <w:sz w:val="21"/>
-                <w:szCs w:val="21"/>
-                <w:shd w:val="clear" w:color="auto" w:fill="FFFFFF"/>
-              </w:rPr>
-              <w:t>Address.A</w:t>
-            </w:r>
-            <w:r>
-              <w:rPr>
-                <w:rFonts w:ascii="Segoe UI" w:hAnsi="Segoe UI" w:cs="Segoe UI"/>
-                <w:color w:val="000000" w:themeColor="text1"/>
-                <w:sz w:val="21"/>
-                <w:szCs w:val="21"/>
-                <w:shd w:val="clear" w:color="auto" w:fill="FFFFFF"/>
-              </w:rPr>
-              <w:t>ddressLine1</w:t>
-            </w:r>
-            <w:r>
-              <w:rPr>
-                <w:rFonts w:ascii="Segoe UI" w:hAnsi="Segoe UI" w:cs="Segoe UI"/>
-                <w:color w:val="000000" w:themeColor="text1"/>
-                <w:sz w:val="21"/>
-                <w:szCs w:val="21"/>
-                <w:shd w:val="clear" w:color="auto" w:fill="FFFFFF"/>
-              </w:rPr>
-              <w:t>&gt;&gt;&lt;&lt;es_&gt;&gt;</w:t>
-            </w:r>
-            <w:r>
-              <w:rPr>
-                <w:rFonts w:ascii="Segoe UI" w:hAnsi="Segoe UI" w:cs="Segoe UI"/>
-                <w:color w:val="000000" w:themeColor="text1"/>
-                <w:sz w:val="21"/>
-                <w:szCs w:val="21"/>
-              </w:rPr>
-              <w:br/>
-            </w:r>
-            <w:r>
-              <w:rPr>
-                <w:rFonts w:ascii="Segoe UI" w:hAnsi="Segoe UI" w:cs="Segoe UI"/>
-                <w:color w:val="000000" w:themeColor="text1"/>
-                <w:sz w:val="21"/>
-                <w:szCs w:val="21"/>
-                <w:shd w:val="clear" w:color="auto" w:fill="FFFFFF"/>
-              </w:rPr>
-              <w:t>&lt;&lt;cs_{</w:t>
-            </w:r>
-            <w:r>
-              <w:rPr>
-                <w:rFonts w:ascii="Segoe UI" w:hAnsi="Segoe UI" w:cs="Segoe UI"/>
-                <w:color w:val="000000" w:themeColor="text1"/>
-                <w:sz w:val="21"/>
-                <w:szCs w:val="21"/>
-                <w:shd w:val="clear" w:color="auto" w:fill="FFFFFF"/>
-              </w:rPr>
-              <w:t xml:space="preserve"> </w:t>
-            </w:r>
-            <w:r>
-              <w:rPr>
-                <w:rFonts w:ascii="Segoe UI" w:hAnsi="Segoe UI" w:cs="Segoe UI"/>
-                <w:color w:val="000000" w:themeColor="text1"/>
-                <w:sz w:val="21"/>
-                <w:szCs w:val="21"/>
-                <w:shd w:val="clear" w:color="auto" w:fill="FFFFFF"/>
-              </w:rPr>
-              <w:t>respondent2.</w:t>
-            </w:r>
-            <w:r>
-              <w:rPr>
-                <w:rFonts w:ascii="Segoe UI" w:hAnsi="Segoe UI" w:cs="Segoe UI"/>
-                <w:color w:val="000000" w:themeColor="text1"/>
-                <w:sz w:val="21"/>
-                <w:szCs w:val="21"/>
-                <w:shd w:val="clear" w:color="auto" w:fill="FFFFFF"/>
-              </w:rPr>
-              <w:t>representative.service</w:t>
-            </w:r>
-            <w:r>
-              <w:rPr>
-                <w:rFonts w:ascii="Segoe UI" w:hAnsi="Segoe UI" w:cs="Segoe UI"/>
-                <w:color w:val="000000" w:themeColor="text1"/>
-                <w:sz w:val="21"/>
-                <w:szCs w:val="21"/>
-                <w:shd w:val="clear" w:color="auto" w:fill="FFFFFF"/>
-              </w:rPr>
-              <w:t>Address.A</w:t>
-            </w:r>
-            <w:r>
-              <w:rPr>
-                <w:rFonts w:ascii="Segoe UI" w:hAnsi="Segoe UI" w:cs="Segoe UI"/>
-                <w:color w:val="000000" w:themeColor="text1"/>
-                <w:sz w:val="21"/>
-                <w:szCs w:val="21"/>
-                <w:shd w:val="clear" w:color="auto" w:fill="FFFFFF"/>
-              </w:rPr>
-              <w:t>ddressLine</w:t>
-            </w:r>
-            <w:r>
-              <w:rPr>
-                <w:rFonts w:ascii="Segoe UI" w:hAnsi="Segoe UI" w:cs="Segoe UI"/>
-                <w:color w:val="000000" w:themeColor="text1"/>
-                <w:sz w:val="21"/>
-                <w:szCs w:val="21"/>
-                <w:shd w:val="clear" w:color="auto" w:fill="FFFFFF"/>
-              </w:rPr>
-              <w:t>2!=null}&gt;&gt;&lt;</w:t>
-            </w:r>
-            <w:r>
-              <w:rPr>
-                <w:rFonts w:ascii="Segoe UI" w:hAnsi="Segoe UI" w:cs="Segoe UI"/>
-                <w:color w:val="000000" w:themeColor="text1"/>
-                <w:sz w:val="21"/>
-                <w:szCs w:val="21"/>
-                <w:shd w:val="clear" w:color="auto" w:fill="FFFFFF"/>
-              </w:rPr>
-              <w:lastRenderedPageBreak/>
-              <w:t>&lt;respondent2.</w:t>
-            </w:r>
-            <w:r>
-              <w:rPr>
-                <w:rFonts w:ascii="Segoe UI" w:hAnsi="Segoe UI" w:cs="Segoe UI"/>
-                <w:color w:val="000000" w:themeColor="text1"/>
-                <w:sz w:val="21"/>
-                <w:szCs w:val="21"/>
-                <w:shd w:val="clear" w:color="auto" w:fill="FFFFFF"/>
-              </w:rPr>
-              <w:t>representative.service</w:t>
-            </w:r>
-            <w:r>
-              <w:rPr>
-                <w:rFonts w:ascii="Segoe UI" w:hAnsi="Segoe UI" w:cs="Segoe UI"/>
-                <w:color w:val="000000" w:themeColor="text1"/>
-                <w:sz w:val="21"/>
-                <w:szCs w:val="21"/>
-                <w:shd w:val="clear" w:color="auto" w:fill="FFFFFF"/>
-              </w:rPr>
-              <w:t>Address.A</w:t>
-            </w:r>
-            <w:r>
-              <w:rPr>
-                <w:rFonts w:ascii="Segoe UI" w:hAnsi="Segoe UI" w:cs="Segoe UI"/>
-                <w:color w:val="000000" w:themeColor="text1"/>
-                <w:sz w:val="21"/>
-                <w:szCs w:val="21"/>
-                <w:shd w:val="clear" w:color="auto" w:fill="FFFFFF"/>
-              </w:rPr>
-              <w:t>ddressLine2</w:t>
-            </w:r>
-            <w:r>
-              <w:rPr>
-                <w:rFonts w:ascii="Segoe UI" w:hAnsi="Segoe UI" w:cs="Segoe UI"/>
-                <w:color w:val="000000" w:themeColor="text1"/>
-                <w:sz w:val="21"/>
-                <w:szCs w:val="21"/>
-                <w:shd w:val="clear" w:color="auto" w:fill="FFFFFF"/>
-              </w:rPr>
-              <w:t>&gt;&gt;&lt;&lt;es_&gt;&gt;</w:t>
-            </w:r>
-            <w:r>
-              <w:rPr>
-                <w:rFonts w:ascii="Segoe UI" w:hAnsi="Segoe UI" w:cs="Segoe UI"/>
-                <w:color w:val="000000" w:themeColor="text1"/>
-                <w:sz w:val="21"/>
-                <w:szCs w:val="21"/>
-              </w:rPr>
-              <w:br/>
-            </w:r>
-            <w:r>
-              <w:rPr>
-                <w:rFonts w:ascii="Segoe UI" w:hAnsi="Segoe UI" w:cs="Segoe UI"/>
-                <w:color w:val="000000" w:themeColor="text1"/>
-                <w:sz w:val="21"/>
-                <w:szCs w:val="21"/>
-                <w:shd w:val="clear" w:color="auto" w:fill="FFFFFF"/>
-              </w:rPr>
-              <w:t>&lt;&lt;cs_{</w:t>
-            </w:r>
-            <w:r>
-              <w:rPr>
-                <w:rFonts w:ascii="Segoe UI" w:hAnsi="Segoe UI" w:cs="Segoe UI"/>
-                <w:color w:val="000000" w:themeColor="text1"/>
-                <w:sz w:val="21"/>
-                <w:szCs w:val="21"/>
-                <w:shd w:val="clear" w:color="auto" w:fill="FFFFFF"/>
-              </w:rPr>
-              <w:t xml:space="preserve"> </w:t>
-            </w:r>
-            <w:r>
-              <w:rPr>
-                <w:rFonts w:ascii="Segoe UI" w:hAnsi="Segoe UI" w:cs="Segoe UI"/>
-                <w:color w:val="000000" w:themeColor="text1"/>
-                <w:sz w:val="21"/>
-                <w:szCs w:val="21"/>
-                <w:shd w:val="clear" w:color="auto" w:fill="FFFFFF"/>
-              </w:rPr>
-              <w:t>respondent2.</w:t>
-            </w:r>
-            <w:r>
-              <w:rPr>
-                <w:rFonts w:ascii="Segoe UI" w:hAnsi="Segoe UI" w:cs="Segoe UI"/>
-                <w:color w:val="000000" w:themeColor="text1"/>
-                <w:sz w:val="21"/>
-                <w:szCs w:val="21"/>
-                <w:shd w:val="clear" w:color="auto" w:fill="FFFFFF"/>
-              </w:rPr>
-              <w:t>representative.service</w:t>
-            </w:r>
-            <w:r>
-              <w:rPr>
-                <w:rFonts w:ascii="Segoe UI" w:hAnsi="Segoe UI" w:cs="Segoe UI"/>
-                <w:color w:val="000000" w:themeColor="text1"/>
-                <w:sz w:val="21"/>
-                <w:szCs w:val="21"/>
-                <w:shd w:val="clear" w:color="auto" w:fill="FFFFFF"/>
-              </w:rPr>
-              <w:t>Address.A</w:t>
-            </w:r>
-            <w:r>
-              <w:rPr>
-                <w:rFonts w:ascii="Segoe UI" w:hAnsi="Segoe UI" w:cs="Segoe UI"/>
-                <w:color w:val="000000" w:themeColor="text1"/>
-                <w:sz w:val="21"/>
-                <w:szCs w:val="21"/>
-                <w:shd w:val="clear" w:color="auto" w:fill="FFFFFF"/>
-              </w:rPr>
-              <w:t>ddressLine</w:t>
-            </w:r>
-            <w:r>
-              <w:rPr>
-                <w:rFonts w:ascii="Segoe UI" w:hAnsi="Segoe UI" w:cs="Segoe UI"/>
-                <w:color w:val="000000" w:themeColor="text1"/>
-                <w:sz w:val="21"/>
-                <w:szCs w:val="21"/>
-                <w:shd w:val="clear" w:color="auto" w:fill="FFFFFF"/>
-              </w:rPr>
-              <w:t>3!=null}&gt;&gt;&lt;&lt;respondent2.</w:t>
-            </w:r>
-            <w:r>
-              <w:rPr>
-                <w:rFonts w:ascii="Segoe UI" w:hAnsi="Segoe UI" w:cs="Segoe UI"/>
-                <w:color w:val="000000" w:themeColor="text1"/>
-                <w:sz w:val="21"/>
-                <w:szCs w:val="21"/>
-                <w:shd w:val="clear" w:color="auto" w:fill="FFFFFF"/>
-              </w:rPr>
-              <w:t>representative.service</w:t>
-            </w:r>
-            <w:r>
-              <w:rPr>
-                <w:rFonts w:ascii="Segoe UI" w:hAnsi="Segoe UI" w:cs="Segoe UI"/>
-                <w:color w:val="000000" w:themeColor="text1"/>
-                <w:sz w:val="21"/>
-                <w:szCs w:val="21"/>
-                <w:shd w:val="clear" w:color="auto" w:fill="FFFFFF"/>
-              </w:rPr>
-              <w:t>Address.A</w:t>
-            </w:r>
-            <w:r>
-              <w:rPr>
-                <w:rFonts w:ascii="Segoe UI" w:hAnsi="Segoe UI" w:cs="Segoe UI"/>
-                <w:color w:val="000000" w:themeColor="text1"/>
-                <w:sz w:val="21"/>
-                <w:szCs w:val="21"/>
-                <w:shd w:val="clear" w:color="auto" w:fill="FFFFFF"/>
-              </w:rPr>
-              <w:t>ddressLine3</w:t>
-            </w:r>
-            <w:r>
-              <w:rPr>
-                <w:rFonts w:ascii="Segoe UI" w:hAnsi="Segoe UI" w:cs="Segoe UI"/>
-                <w:color w:val="000000" w:themeColor="text1"/>
-                <w:sz w:val="21"/>
-                <w:szCs w:val="21"/>
-                <w:shd w:val="clear" w:color="auto" w:fill="FFFFFF"/>
-              </w:rPr>
-              <w:t>&gt;&gt;&lt;&lt;es_&gt;&gt;</w:t>
-            </w:r>
-            <w:r>
-              <w:rPr>
-                <w:rFonts w:ascii="Segoe UI" w:hAnsi="Segoe UI" w:cs="Segoe UI"/>
-                <w:color w:val="000000" w:themeColor="text1"/>
-                <w:sz w:val="21"/>
-                <w:szCs w:val="21"/>
-              </w:rPr>
-              <w:br/>
-            </w:r>
-            <w:r>
-              <w:rPr>
-                <w:rFonts w:ascii="Segoe UI" w:hAnsi="Segoe UI" w:cs="Segoe UI"/>
-                <w:color w:val="000000" w:themeColor="text1"/>
-                <w:sz w:val="21"/>
-                <w:szCs w:val="21"/>
-                <w:shd w:val="clear" w:color="auto" w:fill="FFFFFF"/>
-              </w:rPr>
-              <w:t>&lt;&lt;cs_{</w:t>
-            </w:r>
-            <w:r>
-              <w:rPr>
-                <w:rFonts w:ascii="Segoe UI" w:hAnsi="Segoe UI" w:cs="Segoe UI"/>
-                <w:color w:val="000000" w:themeColor="text1"/>
-                <w:sz w:val="21"/>
-                <w:szCs w:val="21"/>
-                <w:shd w:val="clear" w:color="auto" w:fill="FFFFFF"/>
-              </w:rPr>
-              <w:t xml:space="preserve"> </w:t>
-            </w:r>
-            <w:r>
-              <w:rPr>
-                <w:rFonts w:ascii="Segoe UI" w:hAnsi="Segoe UI" w:cs="Segoe UI"/>
-                <w:color w:val="000000" w:themeColor="text1"/>
-                <w:sz w:val="21"/>
-                <w:szCs w:val="21"/>
-                <w:shd w:val="clear" w:color="auto" w:fill="FFFFFF"/>
-              </w:rPr>
-              <w:t>respondent2.</w:t>
-            </w:r>
-            <w:r>
-              <w:rPr>
-                <w:rFonts w:ascii="Segoe UI" w:hAnsi="Segoe UI" w:cs="Segoe UI"/>
-                <w:color w:val="000000" w:themeColor="text1"/>
-                <w:sz w:val="21"/>
-                <w:szCs w:val="21"/>
-                <w:shd w:val="clear" w:color="auto" w:fill="FFFFFF"/>
-              </w:rPr>
-              <w:t>representative.service</w:t>
-            </w:r>
-            <w:r>
-              <w:rPr>
-                <w:rFonts w:ascii="Segoe UI" w:hAnsi="Segoe UI" w:cs="Segoe UI"/>
-                <w:color w:val="000000" w:themeColor="text1"/>
-                <w:sz w:val="21"/>
-                <w:szCs w:val="21"/>
-                <w:shd w:val="clear" w:color="auto" w:fill="FFFFFF"/>
-              </w:rPr>
-              <w:t>Address.PostTown!=null}&gt;&gt;&lt;&lt;respondent2.</w:t>
-            </w:r>
-            <w:r>
-              <w:rPr>
-                <w:rFonts w:ascii="Segoe UI" w:hAnsi="Segoe UI" w:cs="Segoe UI"/>
-                <w:color w:val="000000" w:themeColor="text1"/>
-                <w:sz w:val="21"/>
-                <w:szCs w:val="21"/>
-                <w:shd w:val="clear" w:color="auto" w:fill="FFFFFF"/>
-              </w:rPr>
-              <w:t>representative.service</w:t>
-            </w:r>
-            <w:r>
-              <w:rPr>
-                <w:rFonts w:ascii="Segoe UI" w:hAnsi="Segoe UI" w:cs="Segoe UI"/>
-                <w:color w:val="000000" w:themeColor="text1"/>
-                <w:sz w:val="21"/>
-                <w:szCs w:val="21"/>
-                <w:shd w:val="clear" w:color="auto" w:fill="FFFFFF"/>
-              </w:rPr>
-              <w:t>Address.P</w:t>
-            </w:r>
-            <w:r>
-              <w:rPr>
-                <w:rFonts w:ascii="Segoe UI" w:hAnsi="Segoe UI" w:cs="Segoe UI"/>
-                <w:color w:val="000000" w:themeColor="text1"/>
-                <w:sz w:val="21"/>
-                <w:szCs w:val="21"/>
-                <w:shd w:val="clear" w:color="auto" w:fill="FFFFFF"/>
-              </w:rPr>
-              <w:t>ostTown</w:t>
-            </w:r>
-            <w:r>
-              <w:rPr>
-                <w:rFonts w:ascii="Segoe UI" w:hAnsi="Segoe UI" w:cs="Segoe UI"/>
-                <w:color w:val="000000" w:themeColor="text1"/>
-                <w:sz w:val="21"/>
-                <w:szCs w:val="21"/>
-                <w:shd w:val="clear" w:color="auto" w:fill="FFFFFF"/>
-              </w:rPr>
-              <w:t>&gt;&gt;&lt;&lt;es_&gt;&gt;</w:t>
-            </w:r>
-            <w:r>
-              <w:rPr>
-                <w:rFonts w:ascii="Segoe UI" w:hAnsi="Segoe UI" w:cs="Segoe UI"/>
-                <w:color w:val="000000" w:themeColor="text1"/>
-                <w:sz w:val="21"/>
-                <w:szCs w:val="21"/>
-              </w:rPr>
-              <w:br/>
-            </w:r>
-            <w:r>
-              <w:rPr>
-                <w:rFonts w:ascii="Segoe UI" w:hAnsi="Segoe UI" w:cs="Segoe UI"/>
-                <w:color w:val="000000" w:themeColor="text1"/>
-                <w:sz w:val="21"/>
-                <w:szCs w:val="21"/>
-                <w:shd w:val="clear" w:color="auto" w:fill="FFFFFF"/>
-              </w:rPr>
-              <w:t>&lt;&lt;cs_{</w:t>
-            </w:r>
-            <w:r>
-              <w:rPr>
-                <w:rFonts w:ascii="Segoe UI" w:hAnsi="Segoe UI" w:cs="Segoe UI"/>
-                <w:color w:val="000000" w:themeColor="text1"/>
-                <w:sz w:val="21"/>
-                <w:szCs w:val="21"/>
-                <w:shd w:val="clear" w:color="auto" w:fill="FFFFFF"/>
-              </w:rPr>
-              <w:t xml:space="preserve"> </w:t>
-            </w:r>
-            <w:r>
-              <w:rPr>
-                <w:rFonts w:ascii="Segoe UI" w:hAnsi="Segoe UI" w:cs="Segoe UI"/>
-                <w:color w:val="000000" w:themeColor="text1"/>
-                <w:sz w:val="21"/>
-                <w:szCs w:val="21"/>
-                <w:shd w:val="clear" w:color="auto" w:fill="FFFFFF"/>
-              </w:rPr>
-              <w:t>respondent2.</w:t>
-            </w:r>
-            <w:r>
-              <w:rPr>
-                <w:rFonts w:ascii="Segoe UI" w:hAnsi="Segoe UI" w:cs="Segoe UI"/>
-                <w:color w:val="000000" w:themeColor="text1"/>
-                <w:sz w:val="21"/>
-                <w:szCs w:val="21"/>
-                <w:shd w:val="clear" w:color="auto" w:fill="FFFFFF"/>
-              </w:rPr>
-              <w:t>representative.service</w:t>
-            </w:r>
-            <w:r>
-              <w:rPr>
-                <w:rFonts w:ascii="Segoe UI" w:hAnsi="Segoe UI" w:cs="Segoe UI"/>
-                <w:color w:val="000000" w:themeColor="text1"/>
-                <w:sz w:val="21"/>
-                <w:szCs w:val="21"/>
-                <w:shd w:val="clear" w:color="auto" w:fill="FFFFFF"/>
-              </w:rPr>
-              <w:t>Address.County!=null}&gt;&gt;&lt;&lt;respondent2.</w:t>
-            </w:r>
-            <w:r>
-              <w:rPr>
-                <w:rFonts w:ascii="Segoe UI" w:hAnsi="Segoe UI" w:cs="Segoe UI"/>
-                <w:color w:val="000000" w:themeColor="text1"/>
-                <w:sz w:val="21"/>
-                <w:szCs w:val="21"/>
-                <w:shd w:val="clear" w:color="auto" w:fill="FFFFFF"/>
-              </w:rPr>
-              <w:t>representative.service</w:t>
-            </w:r>
-            <w:r>
-              <w:rPr>
-                <w:rFonts w:ascii="Segoe UI" w:hAnsi="Segoe UI" w:cs="Segoe UI"/>
-                <w:color w:val="000000" w:themeColor="text1"/>
-                <w:sz w:val="21"/>
-                <w:szCs w:val="21"/>
-                <w:shd w:val="clear" w:color="auto" w:fill="FFFFFF"/>
-              </w:rPr>
-              <w:t>Address.C</w:t>
-            </w:r>
-            <w:r>
-              <w:rPr>
-                <w:rFonts w:ascii="Segoe UI" w:hAnsi="Segoe UI" w:cs="Segoe UI"/>
-                <w:color w:val="000000" w:themeColor="text1"/>
-                <w:sz w:val="21"/>
-                <w:szCs w:val="21"/>
-                <w:shd w:val="clear" w:color="auto" w:fill="FFFFFF"/>
-              </w:rPr>
-              <w:t>ounty</w:t>
-            </w:r>
-            <w:r>
-              <w:rPr>
-                <w:rFonts w:ascii="Segoe UI" w:hAnsi="Segoe UI" w:cs="Segoe UI"/>
-                <w:color w:val="000000" w:themeColor="text1"/>
-                <w:sz w:val="21"/>
-                <w:szCs w:val="21"/>
-                <w:shd w:val="clear" w:color="auto" w:fill="FFFFFF"/>
-              </w:rPr>
-              <w:t>&gt;&gt;&lt;&lt;es_&gt;&gt;</w:t>
-            </w:r>
-            <w:r>
-              <w:rPr>
-                <w:rFonts w:ascii="Segoe UI" w:hAnsi="Segoe UI" w:cs="Segoe UI"/>
-                <w:color w:val="000000" w:themeColor="text1"/>
-                <w:sz w:val="21"/>
-                <w:szCs w:val="21"/>
-              </w:rPr>
-              <w:br/>
-            </w:r>
-            <w:r>
-              <w:rPr>
-                <w:rFonts w:ascii="Segoe UI" w:hAnsi="Segoe UI" w:cs="Segoe UI"/>
-                <w:color w:val="000000" w:themeColor="text1"/>
-                <w:sz w:val="21"/>
-                <w:szCs w:val="21"/>
-                <w:shd w:val="clear" w:color="auto" w:fill="FFFFFF"/>
-              </w:rPr>
-              <w:t>&lt;&lt;cs_{</w:t>
-            </w:r>
-            <w:r>
-              <w:rPr>
-                <w:rFonts w:ascii="Segoe UI" w:hAnsi="Segoe UI" w:cs="Segoe UI"/>
-                <w:color w:val="000000" w:themeColor="text1"/>
-                <w:sz w:val="21"/>
-                <w:szCs w:val="21"/>
-                <w:shd w:val="clear" w:color="auto" w:fill="FFFFFF"/>
-              </w:rPr>
-              <w:t xml:space="preserve"> </w:t>
-            </w:r>
-            <w:r>
-              <w:rPr>
-                <w:rFonts w:ascii="Segoe UI" w:hAnsi="Segoe UI" w:cs="Segoe UI"/>
-                <w:color w:val="000000" w:themeColor="text1"/>
-                <w:sz w:val="21"/>
-                <w:szCs w:val="21"/>
-                <w:shd w:val="clear" w:color="auto" w:fill="FFFFFF"/>
-              </w:rPr>
-              <w:t>respondent2.</w:t>
-            </w:r>
-            <w:r>
-              <w:rPr>
-                <w:rFonts w:ascii="Segoe UI" w:hAnsi="Segoe UI" w:cs="Segoe UI"/>
-                <w:color w:val="000000" w:themeColor="text1"/>
-                <w:sz w:val="21"/>
-                <w:szCs w:val="21"/>
-                <w:shd w:val="clear" w:color="auto" w:fill="FFFFFF"/>
-              </w:rPr>
-              <w:t>representative.service</w:t>
-            </w:r>
-            <w:r>
-              <w:rPr>
-                <w:rFonts w:ascii="Segoe UI" w:hAnsi="Segoe UI" w:cs="Segoe UI"/>
-                <w:color w:val="000000" w:themeColor="text1"/>
-                <w:sz w:val="21"/>
-                <w:szCs w:val="21"/>
-                <w:shd w:val="clear" w:color="auto" w:fill="FFFFFF"/>
-              </w:rPr>
-              <w:t>Address.Country!=null}&gt;&gt;&lt;&lt;respondent2.</w:t>
-            </w:r>
-            <w:r>
-              <w:rPr>
-                <w:rFonts w:ascii="Segoe UI" w:hAnsi="Segoe UI" w:cs="Segoe UI"/>
-                <w:color w:val="000000" w:themeColor="text1"/>
-                <w:sz w:val="21"/>
-                <w:szCs w:val="21"/>
-                <w:shd w:val="clear" w:color="auto" w:fill="FFFFFF"/>
-              </w:rPr>
-              <w:t>representative.service</w:t>
-            </w:r>
-            <w:r>
-              <w:rPr>
-                <w:rFonts w:ascii="Segoe UI" w:hAnsi="Segoe UI" w:cs="Segoe UI"/>
-                <w:color w:val="000000" w:themeColor="text1"/>
-                <w:sz w:val="21"/>
-                <w:szCs w:val="21"/>
-                <w:shd w:val="clear" w:color="auto" w:fill="FFFFFF"/>
-              </w:rPr>
-              <w:t>Address.C</w:t>
-            </w:r>
-            <w:r>
-              <w:rPr>
-                <w:rFonts w:ascii="Segoe UI" w:hAnsi="Segoe UI" w:cs="Segoe UI"/>
-                <w:color w:val="000000" w:themeColor="text1"/>
-                <w:sz w:val="21"/>
-                <w:szCs w:val="21"/>
-                <w:shd w:val="clear" w:color="auto" w:fill="FFFFFF"/>
-              </w:rPr>
-              <w:t>ountry</w:t>
-            </w:r>
-            <w:r>
-              <w:rPr>
-                <w:rFonts w:ascii="Segoe UI" w:hAnsi="Segoe UI" w:cs="Segoe UI"/>
-                <w:color w:val="000000" w:themeColor="text1"/>
-                <w:sz w:val="21"/>
-                <w:szCs w:val="21"/>
-                <w:shd w:val="clear" w:color="auto" w:fill="FFFFFF"/>
-              </w:rPr>
-              <w:t>&gt;&gt;&lt;&lt;es_&gt;&gt;</w:t>
-            </w:r>
-            <w:r>
-              <w:rPr>
-                <w:rFonts w:ascii="Segoe UI" w:hAnsi="Segoe UI" w:cs="Segoe UI"/>
-                <w:color w:val="000000" w:themeColor="text1"/>
-                <w:sz w:val="21"/>
-                <w:szCs w:val="21"/>
-              </w:rPr>
-              <w:br/>
-            </w:r>
-            <w:r>
-              <w:rPr>
-                <w:rFonts w:ascii="Segoe UI" w:hAnsi="Segoe UI" w:cs="Segoe UI"/>
-                <w:color w:val="000000" w:themeColor="text1"/>
-                <w:sz w:val="21"/>
-                <w:szCs w:val="21"/>
-                <w:shd w:val="clear" w:color="auto" w:fill="FFFFFF"/>
-              </w:rPr>
-              <w:t>&lt;&lt;cs_{</w:t>
-            </w:r>
-            <w:r>
-              <w:rPr>
-                <w:rFonts w:ascii="Segoe UI" w:hAnsi="Segoe UI" w:cs="Segoe UI"/>
-                <w:color w:val="000000" w:themeColor="text1"/>
-                <w:sz w:val="21"/>
-                <w:szCs w:val="21"/>
-                <w:shd w:val="clear" w:color="auto" w:fill="FFFFFF"/>
-              </w:rPr>
-              <w:t xml:space="preserve"> </w:t>
-            </w:r>
-            <w:r>
-              <w:rPr>
-                <w:rFonts w:ascii="Segoe UI" w:hAnsi="Segoe UI" w:cs="Segoe UI"/>
-                <w:color w:val="000000" w:themeColor="text1"/>
-                <w:sz w:val="21"/>
-                <w:szCs w:val="21"/>
-                <w:shd w:val="clear" w:color="auto" w:fill="FFFFFF"/>
-              </w:rPr>
-              <w:t>respondent2.</w:t>
-            </w:r>
-            <w:r>
-              <w:rPr>
-                <w:rFonts w:ascii="Segoe UI" w:hAnsi="Segoe UI" w:cs="Segoe UI"/>
-                <w:color w:val="000000" w:themeColor="text1"/>
-                <w:sz w:val="21"/>
-                <w:szCs w:val="21"/>
-                <w:shd w:val="clear" w:color="auto" w:fill="FFFFFF"/>
-              </w:rPr>
-              <w:t>representative.service</w:t>
-            </w:r>
-            <w:r>
-              <w:rPr>
-                <w:rFonts w:ascii="Segoe UI" w:hAnsi="Segoe UI" w:cs="Segoe UI"/>
-                <w:color w:val="000000" w:themeColor="text1"/>
-                <w:sz w:val="21"/>
-                <w:szCs w:val="21"/>
-                <w:shd w:val="clear" w:color="auto" w:fill="FFFFFF"/>
-              </w:rPr>
-              <w:t>Address.PostCode!=null}&gt;&gt;&lt;&lt;respondent2.</w:t>
-            </w:r>
-            <w:r>
-              <w:rPr>
-                <w:rFonts w:ascii="Segoe UI" w:hAnsi="Segoe UI" w:cs="Segoe UI"/>
-                <w:color w:val="000000" w:themeColor="text1"/>
-                <w:sz w:val="21"/>
-                <w:szCs w:val="21"/>
-                <w:shd w:val="clear" w:color="auto" w:fill="FFFFFF"/>
-              </w:rPr>
-              <w:t>representative.service</w:t>
-            </w:r>
-            <w:r>
-              <w:rPr>
-                <w:rFonts w:ascii="Segoe UI" w:hAnsi="Segoe UI" w:cs="Segoe UI"/>
-                <w:color w:val="000000" w:themeColor="text1"/>
-                <w:sz w:val="21"/>
-                <w:szCs w:val="21"/>
-                <w:shd w:val="clear" w:color="auto" w:fill="FFFFFF"/>
-              </w:rPr>
-              <w:t>Address.P</w:t>
-            </w:r>
-            <w:r>
-              <w:rPr>
-                <w:rFonts w:ascii="Segoe UI" w:hAnsi="Segoe UI" w:cs="Segoe UI"/>
-                <w:color w:val="000000" w:themeColor="text1"/>
-                <w:sz w:val="21"/>
-                <w:szCs w:val="21"/>
-                <w:shd w:val="clear" w:color="auto" w:fill="FFFFFF"/>
-              </w:rPr>
-              <w:t>ostCode</w:t>
-            </w:r>
-            <w:r>
-              <w:rPr>
-                <w:rFonts w:ascii="Segoe UI" w:hAnsi="Segoe UI" w:cs="Segoe UI"/>
-                <w:color w:val="000000" w:themeColor="text1"/>
-                <w:sz w:val="21"/>
-                <w:szCs w:val="21"/>
-                <w:shd w:val="clear" w:color="auto" w:fill="FFFFFF"/>
-              </w:rPr>
-              <w:t>&gt;&gt;&lt;&lt;es_&gt;&gt;</w:t>
+              <w:t>&lt;&lt;respondent2.individualD</w:t>
+            </w:r>
+            <w:r>
+              <w:rPr>
+                <w:rFonts w:ascii="Segoe UI" w:hAnsi="Segoe UI" w:cs="Segoe UI"/>
+                <w:color w:val="000000" w:themeColor="text1"/>
+                <w:sz w:val="21"/>
+                <w:szCs w:val="21"/>
+                <w:shd w:val="clear" w:color="auto" w:fill="FFFFFF"/>
+              </w:rPr>
+              <w:t>ateOfBirth</w:t>
+            </w:r>
+            <w:r>
+              <w:rPr>
+                <w:rFonts w:ascii="Segoe UI" w:hAnsi="Segoe UI" w:cs="Segoe UI"/>
+                <w:color w:val="000000" w:themeColor="text1"/>
+                <w:sz w:val="21"/>
+                <w:szCs w:val="21"/>
+                <w:shd w:val="clear" w:color="auto" w:fill="FFFFFF"/>
+              </w:rPr>
+              <w:t>&gt;&gt;</w:t>
             </w:r>
           </w:p>
         </w:tc>
@@ -4040,76 +3411,11 @@
             </w:pPr>
             <w:r>
               <w:rPr>
-                <w:rFonts w:ascii="Segoe UI" w:hAnsi="Segoe UI" w:cs="Segoe UI"/>
-                <w:color w:val="000000" w:themeColor="text1"/>
-                <w:sz w:val="21"/>
-                <w:szCs w:val="21"/>
-                <w:shd w:val="clear" w:color="auto" w:fill="FFFFFF"/>
-              </w:rPr>
-              <w:lastRenderedPageBreak/>
-              <w:t>&lt;&lt;</w:t>
-            </w:r>
-            <w:proofErr w:type="spellStart"/>
-            <w:r>
-              <w:rPr>
-                <w:rFonts w:ascii="Segoe UI" w:hAnsi="Segoe UI" w:cs="Segoe UI"/>
-                <w:color w:val="000000" w:themeColor="text1"/>
-                <w:sz w:val="21"/>
-                <w:szCs w:val="21"/>
-                <w:shd w:val="clear" w:color="auto" w:fill="FFFFFF"/>
-              </w:rPr>
-              <w:t>cr</w:t>
-            </w:r>
-            <w:proofErr w:type="spellEnd"/>
-            <w:r>
-              <w:rPr>
-                <w:rFonts w:ascii="Segoe UI" w:hAnsi="Segoe UI" w:cs="Segoe UI"/>
-                <w:color w:val="000000" w:themeColor="text1"/>
-                <w:sz w:val="21"/>
-                <w:szCs w:val="21"/>
-                <w:shd w:val="clear" w:color="auto" w:fill="FFFFFF"/>
-              </w:rPr>
-              <w:t>_{</w:t>
-            </w:r>
-            <w:r>
-              <w:rPr>
-                <w:rFonts w:ascii="Segoe UI" w:hAnsi="Segoe UI" w:cs="Segoe UI"/>
-                <w:color w:val="000000" w:themeColor="text1"/>
-                <w:sz w:val="21"/>
-                <w:szCs w:val="21"/>
-                <w:shd w:val="clear" w:color="auto" w:fill="FFFFFF"/>
-              </w:rPr>
-              <w:t xml:space="preserve"> </w:t>
-            </w:r>
-            <w:r>
-              <w:rPr>
-                <w:rFonts w:ascii="Segoe UI" w:hAnsi="Segoe UI" w:cs="Segoe UI"/>
-                <w:color w:val="000000" w:themeColor="text1"/>
-                <w:sz w:val="21"/>
-                <w:szCs w:val="21"/>
-                <w:shd w:val="clear" w:color="auto" w:fill="FFFFFF"/>
-              </w:rPr>
-              <w:t>respondent2.individualD</w:t>
-            </w:r>
-            <w:r>
-              <w:rPr>
-                <w:rFonts w:ascii="Segoe UI" w:hAnsi="Segoe UI" w:cs="Segoe UI"/>
-                <w:color w:val="000000" w:themeColor="text1"/>
-                <w:sz w:val="21"/>
-                <w:szCs w:val="21"/>
-                <w:shd w:val="clear" w:color="auto" w:fill="FFFFFF"/>
-              </w:rPr>
-              <w:t>ateOfBirth</w:t>
-            </w:r>
-            <w:r>
-              <w:rPr>
-                <w:rFonts w:ascii="Segoe UI" w:hAnsi="Segoe UI" w:cs="Segoe UI"/>
-                <w:color w:val="000000" w:themeColor="text1"/>
-                <w:sz w:val="21"/>
-                <w:szCs w:val="21"/>
-                <w:shd w:val="clear" w:color="auto" w:fill="FFFFFF"/>
-              </w:rPr>
-              <w:t>!=null}&gt;&gt;</w:t>
+                <w:rFonts w:ascii="GDS Transport Website Light" w:hAnsi="GDS Transport Website Light"/>
+                <w:b/>
+                <w:bCs/>
+              </w:rPr>
+              <w:t>&lt;&lt;er_&gt;&gt;</w:t>
             </w:r>
           </w:p>
         </w:tc>
@@ -4141,37 +3447,10 @@
               <w:pStyle w:val="NormalWeb"/>
               <w:spacing w:before="40" w:beforeAutospacing="0" w:after="40" w:afterAutospacing="0"/>
               <w:rPr>
-                <w:rFonts w:ascii="GDSTransportWebsite" w:hAnsi="GDSTransportWebsite"/>
-                <w:b/>
-                <w:bCs/>
-                <w:color w:val="0A0A0A"/>
-                <w:shd w:val="clear" w:color="auto" w:fill="FFFFFF"/>
-              </w:rPr>
-            </w:pPr>
-            <w:r>
-              <w:rPr>
                 <w:rFonts w:ascii="GDS Transport Website Light" w:hAnsi="GDS Transport Website Light"/>
                 <w:b/>
                 <w:bCs/>
               </w:rPr>
-              <w:t>Date of birth</w:t>
-            </w:r>
-          </w:p>
-        </w:tc>
-        <w:tc>
-          <w:tcPr>
-            <w:tcW w:w="6521" w:type="dxa"/>
-          </w:tcPr>
-          <w:p>
-            <w:pPr>
-              <w:spacing w:before="40" w:after="40"/>
-              <w:rPr>
-                <w:rFonts w:ascii="Segoe UI" w:hAnsi="Segoe UI" w:cs="Segoe UI"/>
-                <w:color w:val="000000" w:themeColor="text1"/>
-                <w:sz w:val="21"/>
-                <w:szCs w:val="21"/>
-                <w:shd w:val="clear" w:color="auto" w:fill="FFFFFF"/>
-              </w:rPr>
             </w:pPr>
             <w:r>
               <w:rPr>
@@ -4181,97 +3460,7 @@
                 <w:szCs w:val="21"/>
                 <w:shd w:val="clear" w:color="auto" w:fill="FFFFFF"/>
               </w:rPr>
-              <w:t>&lt;&lt;respondent2.individualD</w:t>
-            </w:r>
-            <w:r>
-              <w:rPr>
-                <w:rFonts w:ascii="Segoe UI" w:hAnsi="Segoe UI" w:cs="Segoe UI"/>
-                <w:color w:val="000000" w:themeColor="text1"/>
-                <w:sz w:val="21"/>
-                <w:szCs w:val="21"/>
-                <w:shd w:val="clear" w:color="auto" w:fill="FFFFFF"/>
-              </w:rPr>
-              <w:t>ateOfBirth</w:t>
-            </w:r>
-            <w:r>
-              <w:rPr>
-                <w:rFonts w:ascii="Segoe UI" w:hAnsi="Segoe UI" w:cs="Segoe UI"/>
-                <w:color w:val="000000" w:themeColor="text1"/>
-                <w:sz w:val="21"/>
-                <w:szCs w:val="21"/>
-                <w:shd w:val="clear" w:color="auto" w:fill="FFFFFF"/>
-              </w:rPr>
-              <w:t>&gt;&gt;</w:t>
-            </w:r>
-          </w:p>
-        </w:tc>
-      </w:tr>
-      <w:tr>
-        <w:tc>
-          <w:tcPr>
-            <w:tcW w:w="3539" w:type="dxa"/>
-          </w:tcPr>
-          <w:p>
-            <w:pPr>
-              <w:pStyle w:val="NormalWeb"/>
-              <w:spacing w:before="40" w:beforeAutospacing="0" w:after="40" w:afterAutospacing="0"/>
-              <w:rPr>
-                <w:rFonts w:ascii="GDS Transport Website Light" w:hAnsi="GDS Transport Website Light"/>
-                <w:b/>
-                <w:bCs/>
-              </w:rPr>
-            </w:pPr>
-            <w:r>
-              <w:rPr>
-                <w:rFonts w:ascii="GDS Transport Website Light" w:hAnsi="GDS Transport Website Light"/>
-                <w:b/>
-                <w:bCs/>
-              </w:rPr>
-              <w:t>&lt;&lt;er_&gt;&gt;</w:t>
-            </w:r>
-          </w:p>
-        </w:tc>
-        <w:tc>
-          <w:tcPr>
-            <w:tcW w:w="6521" w:type="dxa"/>
-          </w:tcPr>
-          <w:p>
-            <w:pPr>
-              <w:spacing w:before="40" w:after="40"/>
-              <w:rPr>
-                <w:rFonts w:ascii="Segoe UI" w:hAnsi="Segoe UI" w:cs="Segoe UI"/>
-                <w:color w:val="000000" w:themeColor="text1"/>
-                <w:sz w:val="21"/>
-                <w:szCs w:val="21"/>
-                <w:shd w:val="clear" w:color="auto" w:fill="FFFFFF"/>
-              </w:rPr>
-            </w:pPr>
-          </w:p>
-        </w:tc>
-      </w:tr>
-      <w:tr>
-        <w:tc>
-          <w:tcPr>
-            <w:tcW w:w="3539" w:type="dxa"/>
-          </w:tcPr>
-          <w:p>
-            <w:pPr>
-              <w:pStyle w:val="NormalWeb"/>
-              <w:spacing w:before="40" w:beforeAutospacing="0" w:after="40" w:afterAutospacing="0"/>
-              <w:rPr>
-                <w:rFonts w:ascii="GDS Transport Website Light" w:hAnsi="GDS Transport Website Light"/>
-                <w:b/>
-                <w:bCs/>
-              </w:rPr>
-            </w:pPr>
-            <w:r>
-              <w:rPr>
-                <w:rFonts w:ascii="Segoe UI" w:hAnsi="Segoe UI" w:cs="Segoe UI"/>
-                <w:color w:val="000000" w:themeColor="text1"/>
-                <w:sz w:val="21"/>
-                <w:szCs w:val="21"/>
-                <w:shd w:val="clear" w:color="auto" w:fill="FFFFFF"/>
-              </w:rPr>
+              <w:lastRenderedPageBreak/>
               <w:t>&lt;&lt;</w:t>
             </w:r>
             <w:proofErr w:type="spellStart"/>
@@ -5045,7 +4234,6 @@
                 <w:color w:val="0A0A0A"/>
                 <w:shd w:val="clear" w:color="auto" w:fill="FFFFFF"/>
               </w:rPr>
-              <w:lastRenderedPageBreak/>
               <w:t>Defendants’ timeline of what happened</w:t>
             </w:r>
           </w:p>
@@ -5787,6 +4975,7 @@
                 <w:color w:val="0A0A0A"/>
                 <w:shd w:val="clear" w:color="auto" w:fill="FFFFFF"/>
               </w:rPr>
+              <w:lastRenderedPageBreak/>
               <w:t>How they paid the amount</w:t>
             </w:r>
           </w:p>
@@ -5813,6 +5002,7 @@
                 <w:szCs w:val="21"/>
                 <w:shd w:val="clear" w:color="auto" w:fill="FFFFFF"/>
               </w:rPr>
+              <w:lastRenderedPageBreak/>
               <w:t>&lt;&lt;cs_{</w:t>
             </w:r>
             <w:proofErr w:type="spellStart"/>
@@ -5927,6 +5117,7 @@
                 <w:szCs w:val="21"/>
                 <w:shd w:val="clear" w:color="auto" w:fill="FFFFFF"/>
               </w:rPr>
+              <w:lastRenderedPageBreak/>
               <w:t>&lt;&lt;cs_{</w:t>
             </w:r>
             <w:proofErr w:type="spellStart"/>
@@ -6039,6 +5230,7 @@
                 <w:color w:val="0A0A0A"/>
                 <w:shd w:val="clear" w:color="auto" w:fill="FFFFFF"/>
               </w:rPr>
+              <w:lastRenderedPageBreak/>
               <w:t>&lt;&lt;er_&gt;&gt;</w:t>
             </w:r>
           </w:p>

</xml_diff>